<commit_message>
update docs yale report and put in box
</commit_message>
<xml_diff>
--- a/_ebooks/yalereport.docx
+++ b/_ebooks/yalereport.docx
@@ -36,68 +36,10 @@
     </w:p>
     <w:p>
       <w:pPr>
-        <w:pStyle w:val="Compact"/>
-        <w:numPr>
-          <w:numId w:val="1001"/>
-          <w:ilvl w:val="0"/>
-        </w:numPr>
-      </w:pPr>
-      <w:hyperlink r:id="rId21">
-        <w:r>
-          <w:rPr>
-            <w:rStyle w:val="Hyperlink"/>
-          </w:rPr>
-          <w:t xml:space="preserve">PDF</w:t>
-        </w:r>
-      </w:hyperlink>
-    </w:p>
-    <w:p>
-      <w:pPr>
-        <w:pStyle w:val="Compact"/>
-        <w:numPr>
-          <w:numId w:val="1001"/>
-          <w:ilvl w:val="0"/>
-        </w:numPr>
-      </w:pPr>
-      <w:hyperlink r:id="rId22">
-        <w:r>
-          <w:rPr>
-            <w:rStyle w:val="Hyperlink"/>
-          </w:rPr>
-          <w:t xml:space="preserve">.DOCx</w:t>
-        </w:r>
-      </w:hyperlink>
-    </w:p>
-    <w:p>
-      <w:pPr>
-        <w:pStyle w:val="Compact"/>
-        <w:numPr>
-          <w:numId w:val="1001"/>
-          <w:ilvl w:val="0"/>
-        </w:numPr>
-      </w:pPr>
-      <w:r>
-        <w:t xml:space="preserve">[Plain text version][]</w:t>
-      </w:r>
-    </w:p>
-    <w:p>
-      <w:pPr>
-        <w:pStyle w:val="Compact"/>
-        <w:numPr>
-          <w:numId w:val="1001"/>
-          <w:ilvl w:val="0"/>
-        </w:numPr>
-      </w:pPr>
-      <w:r>
-        <w:t xml:space="preserve">[e-Pub version]</w:t>
-      </w:r>
-    </w:p>
-    <w:p>
-      <w:pPr>
         <w:pStyle w:val="Heading3"/>
       </w:pPr>
-      <w:bookmarkStart w:id="23" w:name="introduction-by-keith-buhler"/>
-      <w:bookmarkEnd w:id="23"/>
+      <w:bookmarkStart w:id="21" w:name="introduction-by-keith-buhler"/>
+      <w:bookmarkEnd w:id="21"/>
       <w:r>
         <w:t xml:space="preserve">Introduction by Keith Buhler</w:t>
       </w:r>
@@ -222,8 +164,8 @@
       <w:pPr>
         <w:pStyle w:val="Heading3"/>
       </w:pPr>
-      <w:bookmarkStart w:id="24" w:name="reports-on-the-course-of-instruction-in-yale-college"/>
-      <w:bookmarkEnd w:id="24"/>
+      <w:bookmarkStart w:id="22" w:name="reports-on-the-course-of-instruction-in-yale-college"/>
+      <w:bookmarkEnd w:id="22"/>
       <w:r>
         <w:t xml:space="preserve">REPORTS ON THE COURSE OF INSTRUCTION IN YALE COLLEGE</w:t>
       </w:r>
@@ -264,8 +206,8 @@
       <w:pPr>
         <w:pStyle w:val="Heading3"/>
       </w:pPr>
-      <w:bookmarkStart w:id="25" w:name="resolution"/>
-      <w:bookmarkEnd w:id="25"/>
+      <w:bookmarkStart w:id="23" w:name="resolution"/>
+      <w:bookmarkEnd w:id="23"/>
       <w:r>
         <w:t xml:space="preserve">Resolution</w:t>
       </w:r>
@@ -317,8 +259,8 @@
       <w:pPr>
         <w:pStyle w:val="Heading2"/>
       </w:pPr>
-      <w:bookmarkStart w:id="26" w:name="the-course-of-liberal-education"/>
-      <w:bookmarkEnd w:id="26"/>
+      <w:bookmarkStart w:id="24" w:name="the-course-of-liberal-education"/>
+      <w:bookmarkEnd w:id="24"/>
       <w:r>
         <w:t xml:space="preserve">The Course of Liberal Education</w:t>
       </w:r>
@@ -873,8 +815,8 @@
       <w:pPr>
         <w:pStyle w:val="Heading2"/>
       </w:pPr>
-      <w:bookmarkStart w:id="27" w:name="on-the-study-of-greek-and-latin-classics"/>
-      <w:bookmarkEnd w:id="27"/>
+      <w:bookmarkStart w:id="25" w:name="on-the-study-of-greek-and-latin-classics"/>
+      <w:bookmarkEnd w:id="25"/>
       <w:r>
         <w:t xml:space="preserve">On the Study of Greek and Latin Classics</w:t>
       </w:r>
@@ -1766,24 +1708,14 @@
       <w:pPr>
         <w:pStyle w:val="Heading2"/>
       </w:pPr>
-      <w:bookmarkStart w:id="28" w:name="post-script-on-classical-education-by-keith-buhler"/>
-      <w:bookmarkEnd w:id="28"/>
+      <w:bookmarkStart w:id="26" w:name="post-script-on-classical-education-by-keith-buhler"/>
+      <w:bookmarkEnd w:id="26"/>
       <w:r>
         <w:t xml:space="preserve">Post Script on Classical Education, By Keith Buhler</w:t>
       </w:r>
     </w:p>
     <w:p>
       <w:pPr>
-        <w:pStyle w:val="Heading2"/>
-      </w:pPr>
-      <w:bookmarkStart w:id="29" w:name="commentary"/>
-      <w:bookmarkEnd w:id="29"/>
-      <w:r>
-        <w:t xml:space="preserve">Commentary</w:t>
-      </w:r>
-    </w:p>
-    <w:p>
-      <w:pPr>
         <w:pStyle w:val="FirstParagraph"/>
       </w:pPr>
       <w:r>
@@ -1795,7 +1727,7 @@
         <w:pStyle w:val="BodyText"/>
       </w:pPr>
       <w:r>
-        <w:t xml:space="preserve">The Report strikes one today as prophetic. In retrospect, one can already see the fermenting soil that would result in abandongment of Great Books, the proliferation of majors to fit student taste, the rise of meaningless for-profit colleges, and gradual the elimination of Shakespeare from English Literature curricula.</w:t>
+        <w:t xml:space="preserve">The Report strikes one today as prophetic. In retrospect, one can already see the fermenting soil that would result in abandonment of Great Books, the proliferation of majors to fit student taste, the rise of meaningless for-profit colleges, and gradual the elimination of Shakespeare from English Literature curricula.</w:t>
       </w:r>
     </w:p>
     <w:p>
@@ -1930,7 +1862,7 @@
     </w:lvl>
   </w:abstractNum>
   <w:abstractNum w:abstractNumId="990">
-    <w:nsid w:val="ced91c67"/>
+    <w:nsid w:val="c6dee223"/>
     <w:multiLevelType w:val="multilevel"/>
     <w:lvl w:ilvl="0">
       <w:numFmt w:val="bullet"/>
@@ -2001,87 +1933,6 @@
     <w:lvl w:ilvl="6">
       <w:numFmt w:val="bullet"/>
       <w:lvlText w:val=" "/>
-      <w:lvlJc w:val="left"/>
-      <w:pPr>
-        <w:tabs>
-          <w:tab w:val="num" w:pos="4320"/>
-        </w:tabs>
-        <w:ind w:left="4800" w:hanging="480"/>
-      </w:pPr>
-    </w:lvl>
-  </w:abstractNum>
-  <w:abstractNum w:abstractNumId="991">
-    <w:nsid w:val="ed7d5c81"/>
-    <w:multiLevelType w:val="multilevel"/>
-    <w:lvl w:ilvl="0">
-      <w:numFmt w:val="bullet"/>
-      <w:lvlText w:val="•"/>
-      <w:lvlJc w:val="left"/>
-      <w:pPr>
-        <w:tabs>
-          <w:tab w:val="num" w:pos="0"/>
-        </w:tabs>
-        <w:ind w:left="480" w:hanging="480"/>
-      </w:pPr>
-    </w:lvl>
-    <w:lvl w:ilvl="1">
-      <w:numFmt w:val="bullet"/>
-      <w:lvlText w:val="–"/>
-      <w:lvlJc w:val="left"/>
-      <w:pPr>
-        <w:tabs>
-          <w:tab w:val="num" w:pos="720"/>
-        </w:tabs>
-        <w:ind w:left="1200" w:hanging="480"/>
-      </w:pPr>
-    </w:lvl>
-    <w:lvl w:ilvl="2">
-      <w:numFmt w:val="bullet"/>
-      <w:lvlText w:val="•"/>
-      <w:lvlJc w:val="left"/>
-      <w:pPr>
-        <w:tabs>
-          <w:tab w:val="num" w:pos="1440"/>
-        </w:tabs>
-        <w:ind w:left="1920" w:hanging="480"/>
-      </w:pPr>
-    </w:lvl>
-    <w:lvl w:ilvl="3">
-      <w:numFmt w:val="bullet"/>
-      <w:lvlText w:val="–"/>
-      <w:lvlJc w:val="left"/>
-      <w:pPr>
-        <w:tabs>
-          <w:tab w:val="num" w:pos="2160"/>
-        </w:tabs>
-        <w:ind w:left="2640" w:hanging="480"/>
-      </w:pPr>
-    </w:lvl>
-    <w:lvl w:ilvl="4">
-      <w:numFmt w:val="bullet"/>
-      <w:lvlText w:val="•"/>
-      <w:lvlJc w:val="left"/>
-      <w:pPr>
-        <w:tabs>
-          <w:tab w:val="num" w:pos="2880"/>
-        </w:tabs>
-        <w:ind w:left="3360" w:hanging="480"/>
-      </w:pPr>
-    </w:lvl>
-    <w:lvl w:ilvl="5">
-      <w:numFmt w:val="bullet"/>
-      <w:lvlText w:val="–"/>
-      <w:lvlJc w:val="left"/>
-      <w:pPr>
-        <w:tabs>
-          <w:tab w:val="num" w:pos="3600"/>
-        </w:tabs>
-        <w:ind w:left="4080" w:hanging="480"/>
-      </w:pPr>
-    </w:lvl>
-    <w:lvl w:ilvl="6">
-      <w:numFmt w:val="bullet"/>
-      <w:lvlText w:val="•"/>
       <w:lvlJc w:val="left"/>
       <w:pPr>
         <w:tabs>
@@ -2096,9 +1947,6 @@
   </w:num>
   <w:num w:numId="1000">
     <w:abstractNumId w:val="990"/>
-  </w:num>
-  <w:num w:numId="1001">
-    <w:abstractNumId w:val="991"/>
   </w:num>
 </w:numbering>
 </file>

</xml_diff>